<commit_message>
wip: updated travel plan doc
</commit_message>
<xml_diff>
--- a/public2/docs/AppTravel.docx
+++ b/public2/docs/AppTravel.docx
@@ -130,33 +130,7 @@
           <w:sz w:val="24"/>
           <w:szCs w:val="24"/>
         </w:rPr>
-        <w:t xml:space="preserve">, </w:t>
-      </w:r>
-      <w:bookmarkStart w:id="0" w:name="_GoBack"/>
-      <w:r>
-        <w:rPr>
-          <w:color w:val="FF0000"/>
-          <w:sz w:val="24"/>
-          <w:szCs w:val="24"/>
-        </w:rPr>
-        <w:t>pl</w:t>
-      </w:r>
-      <w:r>
-        <w:rPr>
-          <w:color w:val="FF0000"/>
-          <w:sz w:val="24"/>
-          <w:szCs w:val="24"/>
-        </w:rPr>
-        <w:t>ease</w:t>
-      </w:r>
-      <w:bookmarkEnd w:id="0"/>
-      <w:r>
-        <w:rPr>
-          <w:color w:val="FF0000"/>
-          <w:sz w:val="24"/>
-          <w:szCs w:val="24"/>
-        </w:rPr>
-        <w:t xml:space="preserve"> mention household income of all immediate family members</w:t>
+        <w:t>, please mention household income of all immediate family members</w:t>
       </w:r>
       <w:r>
         <w:rPr>
@@ -185,7 +159,19 @@
           <w:szCs w:val="24"/>
           <w:u w:val="single"/>
         </w:rPr>
-        <w:t>Vacation Plan/ Itinerary</w:t>
+        <w:t>Travel</w:t>
+      </w:r>
+      <w:bookmarkStart w:id="0" w:name="_GoBack"/>
+      <w:bookmarkEnd w:id="0"/>
+      <w:r>
+        <w:rPr>
+          <w:b/>
+          <w:bCs/>
+          <w:sz w:val="24"/>
+          <w:szCs w:val="24"/>
+          <w:u w:val="single"/>
+        </w:rPr>
+        <w:t xml:space="preserve"> Plan/ Itinerary</w:t>
       </w:r>
       <w:r>
         <w:rPr>

</xml_diff>